<commit_message>
updated php html css
</commit_message>
<xml_diff>
--- a/CSS.docx
+++ b/CSS.docx
@@ -2179,6 +2179,14 @@
     <w:p>
       <w:pPr>
         <w:ind w:left="720"/>
+        <w:rPr>
+          <w:rStyle w:val="transcript"/>
+          <w:rFonts w:ascii="Helvetica" w:hAnsi="Helvetica" w:cs="Helvetica"/>
+          <w:sz w:val="26"/>
+          <w:szCs w:val="26"/>
+          <w:bdr w:val="none" w:sz="0" w:space="0" w:color="auto" w:frame="1"/>
+          <w:shd w:val="clear" w:color="auto" w:fill="FFFFFF"/>
+        </w:rPr>
       </w:pPr>
       <w:proofErr w:type="gramStart"/>
       <w:r>
@@ -2224,6 +2232,412 @@
           <w:shd w:val="clear" w:color="auto" w:fill="FFFFFF"/>
         </w:rPr>
         <w:t>can actually target and style them</w:t>
+      </w:r>
+    </w:p>
+    <w:p>
+      <w:pPr>
+        <w:shd w:val="clear" w:color="auto" w:fill="FFFFFF"/>
+        <w:spacing w:before="150" w:after="150" w:line="240" w:lineRule="auto"/>
+        <w:outlineLvl w:val="0"/>
+        <w:rPr>
+          <w:rFonts w:ascii="Segoe UI" w:eastAsia="Times New Roman" w:hAnsi="Segoe UI" w:cs="Segoe UI"/>
+          <w:color w:val="000000"/>
+          <w:kern w:val="36"/>
+          <w:sz w:val="54"/>
+          <w:szCs w:val="54"/>
+        </w:rPr>
+      </w:pPr>
+      <w:proofErr w:type="gramStart"/>
+      <w:r>
+        <w:rPr>
+          <w:rFonts w:ascii="Segoe UI" w:eastAsia="Times New Roman" w:hAnsi="Segoe UI" w:cs="Segoe UI"/>
+          <w:color w:val="000000"/>
+          <w:kern w:val="36"/>
+          <w:sz w:val="54"/>
+          <w:szCs w:val="54"/>
+        </w:rPr>
+        <w:t>CSS3 :nth</w:t>
+      </w:r>
+      <w:proofErr w:type="gramEnd"/>
+      <w:r>
+        <w:rPr>
+          <w:rFonts w:ascii="Segoe UI" w:eastAsia="Times New Roman" w:hAnsi="Segoe UI" w:cs="Segoe UI"/>
+          <w:color w:val="000000"/>
+          <w:kern w:val="36"/>
+          <w:sz w:val="54"/>
+          <w:szCs w:val="54"/>
+        </w:rPr>
+        <w:t>-of-type() Selector</w:t>
+      </w:r>
+    </w:p>
+    <w:p>
+      <w:pPr>
+        <w:spacing w:before="100" w:beforeAutospacing="1" w:after="100" w:afterAutospacing="1" w:line="240" w:lineRule="auto"/>
+        <w:rPr>
+          <w:rFonts w:ascii="Verdana" w:eastAsia="Times New Roman" w:hAnsi="Verdana" w:cs="Times New Roman"/>
+          <w:color w:val="000000"/>
+          <w:sz w:val="23"/>
+          <w:szCs w:val="23"/>
+        </w:rPr>
+      </w:pPr>
+      <w:r>
+        <w:rPr>
+          <w:rFonts w:ascii="Verdana" w:eastAsia="Times New Roman" w:hAnsi="Verdana" w:cs="Times New Roman"/>
+          <w:color w:val="000000"/>
+          <w:sz w:val="23"/>
+          <w:szCs w:val="23"/>
+        </w:rPr>
+        <w:t>Specify a background color for every &lt;p&gt; element that is the second p element of its parent:</w:t>
+      </w:r>
+    </w:p>
+    <w:p>
+      <w:pPr>
+        <w:spacing w:before="100" w:beforeAutospacing="1" w:after="100" w:afterAutospacing="1" w:line="240" w:lineRule="auto"/>
+        <w:rPr>
+          <w:rFonts w:ascii="Verdana" w:eastAsia="Times New Roman" w:hAnsi="Verdana" w:cs="Times New Roman"/>
+          <w:color w:val="000000"/>
+          <w:sz w:val="23"/>
+          <w:szCs w:val="23"/>
+        </w:rPr>
+      </w:pPr>
+      <w:proofErr w:type="gramStart"/>
+      <w:r>
+        <w:rPr>
+          <w:rFonts w:ascii="Verdana" w:hAnsi="Verdana"/>
+          <w:color w:val="000000"/>
+          <w:sz w:val="23"/>
+          <w:szCs w:val="23"/>
+          <w:shd w:val="clear" w:color="auto" w:fill="FFFFFF"/>
+        </w:rPr>
+        <w:t>The :nth</w:t>
+      </w:r>
+      <w:proofErr w:type="gramEnd"/>
+      <w:r>
+        <w:rPr>
+          <w:rFonts w:ascii="Verdana" w:hAnsi="Verdana"/>
+          <w:color w:val="000000"/>
+          <w:sz w:val="23"/>
+          <w:szCs w:val="23"/>
+          <w:shd w:val="clear" w:color="auto" w:fill="FFFFFF"/>
+        </w:rPr>
+        <w:t>-of-type(</w:t>
+      </w:r>
+      <w:r>
+        <w:rPr>
+          <w:rFonts w:ascii="Verdana" w:hAnsi="Verdana"/>
+          <w:i/>
+          <w:iCs/>
+          <w:color w:val="000000"/>
+          <w:sz w:val="23"/>
+          <w:szCs w:val="23"/>
+          <w:shd w:val="clear" w:color="auto" w:fill="FFFFFF"/>
+        </w:rPr>
+        <w:t>n</w:t>
+      </w:r>
+      <w:r>
+        <w:rPr>
+          <w:rFonts w:ascii="Verdana" w:hAnsi="Verdana"/>
+          <w:color w:val="000000"/>
+          <w:sz w:val="23"/>
+          <w:szCs w:val="23"/>
+          <w:shd w:val="clear" w:color="auto" w:fill="FFFFFF"/>
+        </w:rPr>
+        <w:t>) selector matches every element that is the</w:t>
+      </w:r>
+      <w:r>
+        <w:rPr>
+          <w:rStyle w:val="apple-converted-space"/>
+          <w:rFonts w:ascii="Verdana" w:hAnsi="Verdana"/>
+          <w:color w:val="000000"/>
+          <w:sz w:val="23"/>
+          <w:szCs w:val="23"/>
+          <w:shd w:val="clear" w:color="auto" w:fill="FFFFFF"/>
+        </w:rPr>
+        <w:t> </w:t>
+      </w:r>
+      <w:r>
+        <w:rPr>
+          <w:rFonts w:ascii="Verdana" w:hAnsi="Verdana"/>
+          <w:i/>
+          <w:iCs/>
+          <w:color w:val="000000"/>
+          <w:sz w:val="23"/>
+          <w:szCs w:val="23"/>
+          <w:shd w:val="clear" w:color="auto" w:fill="FFFFFF"/>
+        </w:rPr>
+        <w:t>n</w:t>
+      </w:r>
+      <w:r>
+        <w:rPr>
+          <w:rFonts w:ascii="Verdana" w:hAnsi="Verdana"/>
+          <w:color w:val="000000"/>
+          <w:sz w:val="23"/>
+          <w:szCs w:val="23"/>
+          <w:shd w:val="clear" w:color="auto" w:fill="FFFFFF"/>
+        </w:rPr>
+        <w:t>th child, of a particular type, of its parent.</w:t>
+      </w:r>
+    </w:p>
+    <w:p>
+      <w:pPr>
+        <w:shd w:val="clear" w:color="auto" w:fill="FFFFFF"/>
+        <w:spacing w:line="240" w:lineRule="auto"/>
+        <w:rPr>
+          <w:rFonts w:ascii="Consolas" w:eastAsia="Times New Roman" w:hAnsi="Consolas" w:cs="Times New Roman"/>
+          <w:color w:val="000000"/>
+          <w:sz w:val="24"/>
+          <w:szCs w:val="24"/>
+        </w:rPr>
+      </w:pPr>
+      <w:proofErr w:type="gramStart"/>
+      <w:r>
+        <w:rPr>
+          <w:rFonts w:ascii="Consolas" w:eastAsia="Times New Roman" w:hAnsi="Consolas" w:cs="Times New Roman"/>
+          <w:color w:val="A52A2A"/>
+          <w:sz w:val="24"/>
+          <w:szCs w:val="24"/>
+        </w:rPr>
+        <w:t>p:</w:t>
+      </w:r>
+      <w:proofErr w:type="gramEnd"/>
+      <w:r>
+        <w:rPr>
+          <w:rFonts w:ascii="Consolas" w:eastAsia="Times New Roman" w:hAnsi="Consolas" w:cs="Times New Roman"/>
+          <w:color w:val="A52A2A"/>
+          <w:sz w:val="24"/>
+          <w:szCs w:val="24"/>
+        </w:rPr>
+        <w:t>nth-of-type(2) </w:t>
+      </w:r>
+      <w:r>
+        <w:rPr>
+          <w:rFonts w:ascii="Consolas" w:eastAsia="Times New Roman" w:hAnsi="Consolas" w:cs="Times New Roman"/>
+          <w:color w:val="000000"/>
+          <w:sz w:val="24"/>
+          <w:szCs w:val="24"/>
+        </w:rPr>
+        <w:t>{</w:t>
+      </w:r>
+      <w:r>
+        <w:rPr>
+          <w:rFonts w:ascii="Consolas" w:eastAsia="Times New Roman" w:hAnsi="Consolas" w:cs="Times New Roman"/>
+          <w:color w:val="FF0000"/>
+          <w:sz w:val="24"/>
+          <w:szCs w:val="24"/>
+        </w:rPr>
+        <w:br/>
+        <w:t>    background</w:t>
+      </w:r>
+      <w:r>
+        <w:rPr>
+          <w:rFonts w:ascii="Consolas" w:eastAsia="Times New Roman" w:hAnsi="Consolas" w:cs="Times New Roman"/>
+          <w:color w:val="000000"/>
+          <w:sz w:val="24"/>
+          <w:szCs w:val="24"/>
+        </w:rPr>
+        <w:t>:</w:t>
+      </w:r>
+      <w:r>
+        <w:rPr>
+          <w:rFonts w:ascii="Consolas" w:eastAsia="Times New Roman" w:hAnsi="Consolas" w:cs="Times New Roman"/>
+          <w:color w:val="0000CD"/>
+          <w:sz w:val="24"/>
+          <w:szCs w:val="24"/>
+        </w:rPr>
+        <w:t> red</w:t>
+      </w:r>
+      <w:r>
+        <w:rPr>
+          <w:rFonts w:ascii="Consolas" w:eastAsia="Times New Roman" w:hAnsi="Consolas" w:cs="Times New Roman"/>
+          <w:color w:val="000000"/>
+          <w:sz w:val="24"/>
+          <w:szCs w:val="24"/>
+        </w:rPr>
+        <w:t>;</w:t>
+      </w:r>
+      <w:r>
+        <w:rPr>
+          <w:rFonts w:ascii="Consolas" w:eastAsia="Times New Roman" w:hAnsi="Consolas" w:cs="Times New Roman"/>
+          <w:color w:val="FF0000"/>
+          <w:sz w:val="24"/>
+          <w:szCs w:val="24"/>
+        </w:rPr>
+        <w:br/>
+      </w:r>
+      <w:r>
+        <w:rPr>
+          <w:rFonts w:ascii="Consolas" w:eastAsia="Times New Roman" w:hAnsi="Consolas" w:cs="Times New Roman"/>
+          <w:color w:val="000000"/>
+          <w:sz w:val="24"/>
+          <w:szCs w:val="24"/>
+        </w:rPr>
+        <w:t>}</w:t>
+      </w:r>
+    </w:p>
+    <w:p>
+      <w:pPr>
+        <w:pStyle w:val="Heading1"/>
+        <w:shd w:val="clear" w:color="auto" w:fill="FFFFFF"/>
+        <w:spacing w:before="150" w:beforeAutospacing="0" w:after="150" w:afterAutospacing="0"/>
+        <w:rPr>
+          <w:rFonts w:ascii="Segoe UI" w:hAnsi="Segoe UI" w:cs="Segoe UI"/>
+          <w:b w:val="0"/>
+          <w:bCs w:val="0"/>
+          <w:color w:val="000000"/>
+          <w:sz w:val="54"/>
+          <w:szCs w:val="54"/>
+        </w:rPr>
+      </w:pPr>
+      <w:proofErr w:type="gramStart"/>
+      <w:r>
+        <w:rPr>
+          <w:rFonts w:ascii="Segoe UI" w:hAnsi="Segoe UI" w:cs="Segoe UI"/>
+          <w:b w:val="0"/>
+          <w:bCs w:val="0"/>
+          <w:color w:val="000000"/>
+          <w:sz w:val="54"/>
+          <w:szCs w:val="54"/>
+        </w:rPr>
+        <w:t>CSS3</w:t>
+      </w:r>
+      <w:r>
+        <w:rPr>
+          <w:rStyle w:val="apple-converted-space"/>
+          <w:rFonts w:ascii="Segoe UI" w:hAnsi="Segoe UI" w:cs="Segoe UI"/>
+          <w:b w:val="0"/>
+          <w:bCs w:val="0"/>
+          <w:color w:val="000000"/>
+          <w:sz w:val="54"/>
+          <w:szCs w:val="54"/>
+        </w:rPr>
+        <w:t> </w:t>
+      </w:r>
+      <w:r>
+        <w:rPr>
+          <w:rStyle w:val="colorh1"/>
+          <w:rFonts w:ascii="Segoe UI" w:hAnsi="Segoe UI" w:cs="Segoe UI"/>
+          <w:b w:val="0"/>
+          <w:bCs w:val="0"/>
+          <w:color w:val="000000"/>
+          <w:sz w:val="54"/>
+          <w:szCs w:val="54"/>
+        </w:rPr>
+        <w:t>:nth</w:t>
+      </w:r>
+      <w:proofErr w:type="gramEnd"/>
+      <w:r>
+        <w:rPr>
+          <w:rStyle w:val="colorh1"/>
+          <w:rFonts w:ascii="Segoe UI" w:hAnsi="Segoe UI" w:cs="Segoe UI"/>
+          <w:b w:val="0"/>
+          <w:bCs w:val="0"/>
+          <w:color w:val="000000"/>
+          <w:sz w:val="54"/>
+          <w:szCs w:val="54"/>
+        </w:rPr>
+        <w:t>-last-of-type()</w:t>
+      </w:r>
+      <w:r>
+        <w:rPr>
+          <w:rStyle w:val="apple-converted-space"/>
+          <w:rFonts w:ascii="Segoe UI" w:hAnsi="Segoe UI" w:cs="Segoe UI"/>
+          <w:b w:val="0"/>
+          <w:bCs w:val="0"/>
+          <w:color w:val="000000"/>
+          <w:sz w:val="54"/>
+          <w:szCs w:val="54"/>
+        </w:rPr>
+        <w:t> </w:t>
+      </w:r>
+      <w:r>
+        <w:rPr>
+          <w:rFonts w:ascii="Segoe UI" w:hAnsi="Segoe UI" w:cs="Segoe UI"/>
+          <w:b w:val="0"/>
+          <w:bCs w:val="0"/>
+          <w:color w:val="000000"/>
+          <w:sz w:val="54"/>
+          <w:szCs w:val="54"/>
+        </w:rPr>
+        <w:t>Selector</w:t>
+      </w:r>
+    </w:p>
+    <w:p>
+      <w:proofErr w:type="gramStart"/>
+      <w:r>
+        <w:rPr>
+          <w:rFonts w:ascii="Verdana" w:hAnsi="Verdana"/>
+          <w:color w:val="000000"/>
+          <w:sz w:val="23"/>
+          <w:szCs w:val="23"/>
+          <w:shd w:val="clear" w:color="auto" w:fill="FFFFFF"/>
+        </w:rPr>
+        <w:t>The :nth</w:t>
+      </w:r>
+      <w:proofErr w:type="gramEnd"/>
+      <w:r>
+        <w:rPr>
+          <w:rFonts w:ascii="Verdana" w:hAnsi="Verdana"/>
+          <w:color w:val="000000"/>
+          <w:sz w:val="23"/>
+          <w:szCs w:val="23"/>
+          <w:shd w:val="clear" w:color="auto" w:fill="FFFFFF"/>
+        </w:rPr>
+        <w:t>-last-of-type(</w:t>
+      </w:r>
+      <w:r>
+        <w:rPr>
+          <w:rFonts w:ascii="Verdana" w:hAnsi="Verdana"/>
+          <w:i/>
+          <w:iCs/>
+          <w:color w:val="000000"/>
+          <w:sz w:val="23"/>
+          <w:szCs w:val="23"/>
+          <w:shd w:val="clear" w:color="auto" w:fill="FFFFFF"/>
+        </w:rPr>
+        <w:t>n</w:t>
+      </w:r>
+      <w:r>
+        <w:rPr>
+          <w:rFonts w:ascii="Verdana" w:hAnsi="Verdana"/>
+          <w:color w:val="000000"/>
+          <w:sz w:val="23"/>
+          <w:szCs w:val="23"/>
+          <w:shd w:val="clear" w:color="auto" w:fill="FFFFFF"/>
+        </w:rPr>
+        <w:t>) selector matches every element that is the</w:t>
+      </w:r>
+      <w:r>
+        <w:rPr>
+          <w:rStyle w:val="apple-converted-space"/>
+          <w:rFonts w:ascii="Verdana" w:hAnsi="Verdana"/>
+          <w:color w:val="000000"/>
+          <w:sz w:val="23"/>
+          <w:szCs w:val="23"/>
+          <w:shd w:val="clear" w:color="auto" w:fill="FFFFFF"/>
+        </w:rPr>
+        <w:t> </w:t>
+      </w:r>
+      <w:r>
+        <w:rPr>
+          <w:rFonts w:ascii="Verdana" w:hAnsi="Verdana"/>
+          <w:i/>
+          <w:iCs/>
+          <w:color w:val="000000"/>
+          <w:sz w:val="23"/>
+          <w:szCs w:val="23"/>
+          <w:shd w:val="clear" w:color="auto" w:fill="FFFFFF"/>
+        </w:rPr>
+        <w:t>n</w:t>
+      </w:r>
+      <w:r>
+        <w:rPr>
+          <w:rFonts w:ascii="Verdana" w:hAnsi="Verdana"/>
+          <w:color w:val="000000"/>
+          <w:sz w:val="23"/>
+          <w:szCs w:val="23"/>
+          <w:shd w:val="clear" w:color="auto" w:fill="FFFFFF"/>
+        </w:rPr>
+        <w:t>th child, of a particular type, of its parent, counting from the last child.</w:t>
       </w:r>
       <w:bookmarkStart w:id="0" w:name="_GoBack"/>
       <w:bookmarkEnd w:id="0"/>
@@ -2398,6 +2812,26 @@
     <w:name w:val="Normal"/>
     <w:qFormat/>
   </w:style>
+  <w:style w:type="paragraph" w:styleId="Heading1">
+    <w:name w:val="heading 1"/>
+    <w:basedOn w:val="Normal"/>
+    <w:link w:val="Heading1Char"/>
+    <w:uiPriority w:val="9"/>
+    <w:qFormat/>
+    <w:rsid w:val="00CA2D4F"/>
+    <w:pPr>
+      <w:spacing w:before="100" w:beforeAutospacing="1" w:after="100" w:afterAutospacing="1" w:line="240" w:lineRule="auto"/>
+      <w:outlineLvl w:val="0"/>
+    </w:pPr>
+    <w:rPr>
+      <w:rFonts w:ascii="Times New Roman" w:eastAsia="Times New Roman" w:hAnsi="Times New Roman" w:cs="Times New Roman"/>
+      <w:b/>
+      <w:bCs/>
+      <w:kern w:val="36"/>
+      <w:sz w:val="48"/>
+      <w:szCs w:val="48"/>
+    </w:rPr>
+  </w:style>
   <w:style w:type="character" w:default="1" w:styleId="DefaultParagraphFont">
     <w:name w:val="Default Paragraph Font"/>
     <w:uiPriority w:val="1"/>
@@ -2477,6 +2911,42 @@
     <w:name w:val="apple-converted-space"/>
     <w:basedOn w:val="DefaultParagraphFont"/>
     <w:rsid w:val="00624792"/>
+  </w:style>
+  <w:style w:type="character" w:customStyle="1" w:styleId="Heading1Char">
+    <w:name w:val="Heading 1 Char"/>
+    <w:basedOn w:val="DefaultParagraphFont"/>
+    <w:link w:val="Heading1"/>
+    <w:uiPriority w:val="9"/>
+    <w:rsid w:val="00CA2D4F"/>
+    <w:rPr>
+      <w:rFonts w:ascii="Times New Roman" w:eastAsia="Times New Roman" w:hAnsi="Times New Roman" w:cs="Times New Roman"/>
+      <w:b/>
+      <w:bCs/>
+      <w:kern w:val="36"/>
+      <w:sz w:val="48"/>
+      <w:szCs w:val="48"/>
+    </w:rPr>
+  </w:style>
+  <w:style w:type="character" w:customStyle="1" w:styleId="colorh1">
+    <w:name w:val="color_h1"/>
+    <w:basedOn w:val="DefaultParagraphFont"/>
+    <w:rsid w:val="00CA2D4F"/>
+  </w:style>
+  <w:style w:type="paragraph" w:styleId="NormalWeb">
+    <w:name w:val="Normal (Web)"/>
+    <w:basedOn w:val="Normal"/>
+    <w:uiPriority w:val="99"/>
+    <w:semiHidden/>
+    <w:unhideWhenUsed/>
+    <w:rsid w:val="00CA2D4F"/>
+    <w:pPr>
+      <w:spacing w:before="100" w:beforeAutospacing="1" w:after="100" w:afterAutospacing="1" w:line="240" w:lineRule="auto"/>
+    </w:pPr>
+    <w:rPr>
+      <w:rFonts w:ascii="Times New Roman" w:eastAsia="Times New Roman" w:hAnsi="Times New Roman" w:cs="Times New Roman"/>
+      <w:sz w:val="24"/>
+      <w:szCs w:val="24"/>
+    </w:rPr>
   </w:style>
 </w:styles>
 </file>
@@ -2641,6 +3111,26 @@
     <w:name w:val="Normal"/>
     <w:qFormat/>
   </w:style>
+  <w:style w:type="paragraph" w:styleId="Heading1">
+    <w:name w:val="heading 1"/>
+    <w:basedOn w:val="Normal"/>
+    <w:link w:val="Heading1Char"/>
+    <w:uiPriority w:val="9"/>
+    <w:qFormat/>
+    <w:rsid w:val="00CA2D4F"/>
+    <w:pPr>
+      <w:spacing w:before="100" w:beforeAutospacing="1" w:after="100" w:afterAutospacing="1" w:line="240" w:lineRule="auto"/>
+      <w:outlineLvl w:val="0"/>
+    </w:pPr>
+    <w:rPr>
+      <w:rFonts w:ascii="Times New Roman" w:eastAsia="Times New Roman" w:hAnsi="Times New Roman" w:cs="Times New Roman"/>
+      <w:b/>
+      <w:bCs/>
+      <w:kern w:val="36"/>
+      <w:sz w:val="48"/>
+      <w:szCs w:val="48"/>
+    </w:rPr>
+  </w:style>
   <w:style w:type="character" w:default="1" w:styleId="DefaultParagraphFont">
     <w:name w:val="Default Paragraph Font"/>
     <w:uiPriority w:val="1"/>
@@ -2720,6 +3210,42 @@
     <w:name w:val="apple-converted-space"/>
     <w:basedOn w:val="DefaultParagraphFont"/>
     <w:rsid w:val="00624792"/>
+  </w:style>
+  <w:style w:type="character" w:customStyle="1" w:styleId="Heading1Char">
+    <w:name w:val="Heading 1 Char"/>
+    <w:basedOn w:val="DefaultParagraphFont"/>
+    <w:link w:val="Heading1"/>
+    <w:uiPriority w:val="9"/>
+    <w:rsid w:val="00CA2D4F"/>
+    <w:rPr>
+      <w:rFonts w:ascii="Times New Roman" w:eastAsia="Times New Roman" w:hAnsi="Times New Roman" w:cs="Times New Roman"/>
+      <w:b/>
+      <w:bCs/>
+      <w:kern w:val="36"/>
+      <w:sz w:val="48"/>
+      <w:szCs w:val="48"/>
+    </w:rPr>
+  </w:style>
+  <w:style w:type="character" w:customStyle="1" w:styleId="colorh1">
+    <w:name w:val="color_h1"/>
+    <w:basedOn w:val="DefaultParagraphFont"/>
+    <w:rsid w:val="00CA2D4F"/>
+  </w:style>
+  <w:style w:type="paragraph" w:styleId="NormalWeb">
+    <w:name w:val="Normal (Web)"/>
+    <w:basedOn w:val="Normal"/>
+    <w:uiPriority w:val="99"/>
+    <w:semiHidden/>
+    <w:unhideWhenUsed/>
+    <w:rsid w:val="00CA2D4F"/>
+    <w:pPr>
+      <w:spacing w:before="100" w:beforeAutospacing="1" w:after="100" w:afterAutospacing="1" w:line="240" w:lineRule="auto"/>
+    </w:pPr>
+    <w:rPr>
+      <w:rFonts w:ascii="Times New Roman" w:eastAsia="Times New Roman" w:hAnsi="Times New Roman" w:cs="Times New Roman"/>
+      <w:sz w:val="24"/>
+      <w:szCs w:val="24"/>
+    </w:rPr>
   </w:style>
 </w:styles>
 </file>

</xml_diff>